<commit_message>
pegawai, cetak nota dinas single DISHUB
</commit_message>
<xml_diff>
--- a/public/notadinas 18.docx
+++ b/public/notadinas 18.docx
@@ -2079,6 +2079,8 @@
         </w:rPr>
         <w:t>.</w:t>
       </w:r>
+      <w:bookmarkStart w:id="0" w:name="_GoBack"/>
+      <w:bookmarkEnd w:id="0"/>
     </w:p>
     <w:p/>
     <w:p>
@@ -2149,15 +2151,15 @@
                               <w:jc w:val="center"/>
                               <w:rPr>
                                 <w:rFonts w:ascii="Arial" w:hAnsi="Arial" w:cs="Arial"/>
-                                <w:sz w:val="22"/>
-                                <w:szCs w:val="22"/>
+                                <w:sz w:val="20"/>
+                                <w:szCs w:val="20"/>
                               </w:rPr>
                             </w:pPr>
                             <w:r>
                               <w:rPr>
                                 <w:rFonts w:ascii="Arial" w:hAnsi="Arial" w:cs="Arial"/>
-                                <w:sz w:val="22"/>
-                                <w:szCs w:val="22"/>
+                                <w:sz w:val="20"/>
+                                <w:szCs w:val="20"/>
                               </w:rPr>
                               <w:t>Kepala Sub Bidang Pengadaan, Data dan Informasi Badan Kepegawaian Pendidikan dan Pelatihan Kabupaten Tabalong</w:t>
                             </w:r>
@@ -2328,15 +2330,15 @@
                         <w:jc w:val="center"/>
                         <w:rPr>
                           <w:rFonts w:ascii="Arial" w:hAnsi="Arial" w:cs="Arial"/>
-                          <w:sz w:val="22"/>
-                          <w:szCs w:val="22"/>
+                          <w:sz w:val="20"/>
+                          <w:szCs w:val="20"/>
                         </w:rPr>
                       </w:pPr>
                       <w:r>
                         <w:rPr>
                           <w:rFonts w:ascii="Arial" w:hAnsi="Arial" w:cs="Arial"/>
-                          <w:sz w:val="22"/>
-                          <w:szCs w:val="22"/>
+                          <w:sz w:val="20"/>
+                          <w:szCs w:val="20"/>
                         </w:rPr>
                         <w:t>Kepala Sub Bidang Pengadaan, Data dan Informasi Badan Kepegawaian Pendidikan dan Pelatihan Kabupaten Tabalong</w:t>
                       </w:r>
@@ -2732,8 +2734,6 @@
     <w:p/>
     <w:p/>
     <w:p/>
-    <w:bookmarkStart w:id="0" w:name="_GoBack"/>
-    <w:bookmarkEnd w:id="0"/>
     <w:p>
       <w:r>
         <w:rPr>
@@ -4477,7 +4477,7 @@
 </file>
 
 <file path=customXml/itemProps1.xml><?xml version="1.0" encoding="utf-8"?>
-<ds:datastoreItem xmlns:ds="http://schemas.openxmlformats.org/officeDocument/2006/customXml" ds:itemID="{22344D52-11A6-48C4-9886-52A7C94AC411}">
+<ds:datastoreItem xmlns:ds="http://schemas.openxmlformats.org/officeDocument/2006/customXml" ds:itemID="{22121063-D7CB-4065-9530-F5FF33591A49}">
   <ds:schemaRefs>
     <ds:schemaRef ds:uri="http://schemas.openxmlformats.org/officeDocument/2006/bibliography"/>
   </ds:schemaRefs>

</xml_diff>

<commit_message>
admin skpd dan super admin, pembuatan cetak notadinas
</commit_message>
<xml_diff>
--- a/public/notadinas 18.docx
+++ b/public/notadinas 18.docx
@@ -698,7 +698,7 @@
                 <w:sz w:val="20"/>
                 <w:szCs w:val="20"/>
               </w:rPr>
-              <w:t>B-    </w:t>
+              <w:t>B-    19</w:t>
             </w:r>
             <w:r>
               <w:rPr>
@@ -1169,20 +1169,36 @@
         <w:jc w:val="both"/>
         <w:rPr>
           <w:rFonts w:ascii="Arial" w:hAnsi="Arial" w:cs="Arial"/>
-          <w:sz w:val="20"/>
-          <w:szCs w:val="20"/>
-        </w:rPr>
-      </w:pPr>
-      <w:r>
-        <w:rPr>
-          <w:rFonts w:ascii="Arial" w:hAnsi="Arial" w:cs="Arial"/>
           <w:color w:val="000000"/>
           <w:sz w:val="20"/>
           <w:szCs w:val="20"/>
           <w:lang w:val="id-ID"/>
         </w:rPr>
+      </w:pPr>
+      <w:r>
+        <w:rPr>
+          <w:rFonts w:ascii="Arial" w:hAnsi="Arial" w:cs="Arial"/>
+          <w:color w:val="000000"/>
+          <w:sz w:val="20"/>
+          <w:szCs w:val="20"/>
+          <w:lang w:val="id-ID"/>
+        </w:rPr>
         <w:t>Untuk itu kami mohon kiranya dapat diberikan izin  Kepada :</w:t>
       </w:r>
+    </w:p>
+    <w:p>
+      <w:pPr>
+        <w:pStyle w:val="ListParagraph"/>
+        <w:ind w:left="0" w:right="162"/>
+        <w:jc w:val="both"/>
+        <w:rPr>
+          <w:rFonts w:ascii="Arial" w:hAnsi="Arial" w:cs="Arial"/>
+          <w:sz w:val="20"/>
+          <w:szCs w:val="20"/>
+        </w:rPr>
+      </w:pPr>
+      <w:bookmarkStart w:id="0" w:name="_GoBack"/>
+      <w:bookmarkEnd w:id="0"/>
     </w:p>
     <w:tbl>
       <w:tblPr>
@@ -1225,8 +1241,6 @@
               </w:rPr>
               <w:t>NO</w:t>
             </w:r>
-            <w:bookmarkStart w:id="0" w:name="_GoBack"/>
-            <w:bookmarkEnd w:id="0"/>
           </w:p>
         </w:tc>
         <w:tc>
@@ -4617,7 +4631,7 @@
 </file>
 
 <file path=customXml/itemProps1.xml><?xml version="1.0" encoding="utf-8"?>
-<ds:datastoreItem xmlns:ds="http://schemas.openxmlformats.org/officeDocument/2006/customXml" ds:itemID="{9408F078-994B-422F-852C-7A6220B51854}">
+<ds:datastoreItem xmlns:ds="http://schemas.openxmlformats.org/officeDocument/2006/customXml" ds:itemID="{AD0EEC9C-1147-47A9-865B-121B80533C05}">
   <ds:schemaRefs>
     <ds:schemaRef ds:uri="http://schemas.openxmlformats.org/officeDocument/2006/bibliography"/>
   </ds:schemaRefs>

</xml_diff>